<commit_message>
Finished HW4 again, without changing doc type.
</commit_message>
<xml_diff>
--- a/Andrew Peters - HW4.docx
+++ b/Andrew Peters - HW4.docx
@@ -570,25 +570,7 @@
           <w:rPr>
             <w:rFonts w:ascii="Cambria Math" w:hAnsi="Cambria Math"/>
           </w:rPr>
-          <m:t>=</m:t>
-        </m:r>
-        <m:r>
-          <w:rPr>
-            <w:rFonts w:ascii="Cambria Math" w:hAnsi="Cambria Math"/>
-          </w:rPr>
-          <m:t>2.47</m:t>
-        </m:r>
-        <m:r>
-          <w:rPr>
-            <w:rFonts w:ascii="Cambria Math" w:hAnsi="Cambria Math"/>
-          </w:rPr>
-          <m:t>+</m:t>
-        </m:r>
-        <m:r>
-          <w:rPr>
-            <w:rFonts w:ascii="Cambria Math" w:hAnsi="Cambria Math"/>
-          </w:rPr>
-          <m:t>0.012Female</m:t>
+          <m:t>=2.47+0.012Female</m:t>
         </m:r>
       </m:oMath>
     </w:p>
@@ -719,13 +701,7 @@
       </w:pPr>
       <w:r>
         <w:lastRenderedPageBreak/>
-        <w:t xml:space="preserve">The dummy code for </w:t>
-      </w:r>
-      <w:r>
-        <w:t>Party</w:t>
-      </w:r>
-      <w:r>
-        <w:t xml:space="preserve"> in this analysis is:</w:t>
+        <w:t>The dummy code for Party in this analysis is:</w:t>
       </w:r>
     </w:p>
     <w:tbl>
@@ -927,10 +903,7 @@
         </m:sSub>
       </m:oMath>
       <w:r>
-        <w:t>=</w:t>
-      </w:r>
-      <w:r>
-        <w:t xml:space="preserve">0.72, suggesting that their average is 0.72 higher than the average for Republicans, </w:t>
+        <w:t xml:space="preserve">=0.72, suggesting that their average is 0.72 higher than the average for Republicans, </w:t>
       </w:r>
       <w:proofErr w:type="gramStart"/>
       <w:r>
@@ -1018,16 +991,7 @@
         </m:sSub>
       </m:oMath>
       <w:r>
-        <w:t>=0.72, sugges</w:t>
-      </w:r>
-      <w:r>
-        <w:t>ts</w:t>
-      </w:r>
-      <w:r>
-        <w:t xml:space="preserve"> that their average is 0.72 higher than the average for</w:t>
-      </w:r>
-      <w:r>
-        <w:t xml:space="preserve"> Republicans</w:t>
+        <w:t>=0.72, suggests that their average is 0.72 higher than the average for Republicans</w:t>
       </w:r>
       <w:r>
         <w:t>, giving them an average of 2.875</w:t>
@@ -1147,13 +1111,7 @@
           <w:rPr>
             <w:rFonts w:ascii="Cambria Math" w:hAnsi="Cambria Math"/>
           </w:rPr>
-          <m:t>=</m:t>
-        </m:r>
-        <m:r>
-          <w:rPr>
-            <w:rFonts w:ascii="Cambria Math" w:hAnsi="Cambria Math"/>
-          </w:rPr>
-          <m:t>0.06588</m:t>
+          <m:t>=0.06588</m:t>
         </m:r>
       </m:oMath>
       <w:r>
@@ -1240,19 +1198,7 @@
         <w:ind w:left="1080"/>
       </w:pPr>
       <w:r>
-        <w:t xml:space="preserve">The mean of the Democrats = </w:t>
-      </w:r>
-      <w:r>
-        <w:t xml:space="preserve">2.53 </w:t>
-      </w:r>
-      <w:r>
-        <w:t xml:space="preserve">+ </w:t>
-      </w:r>
-      <w:r>
-        <w:t>(.35)</w:t>
-      </w:r>
-      <w:r>
-        <w:t xml:space="preserve"> = 2.88</w:t>
+        <w:t>The mean of the Democrats = 2.53 + (.35) = 2.88</w:t>
       </w:r>
     </w:p>
     <w:p>
@@ -1389,13 +1335,7 @@
           <w:rPr>
             <w:rFonts w:ascii="Cambria Math" w:hAnsi="Cambria Math"/>
           </w:rPr>
-          <m:t>=-.</m:t>
-        </m:r>
-        <m:r>
-          <w:rPr>
-            <w:rFonts w:ascii="Cambria Math" w:hAnsi="Cambria Math"/>
-          </w:rPr>
-          <m:t>3667</m:t>
+          <m:t>=-.3667</m:t>
         </m:r>
       </m:oMath>
       <w:r>
@@ -1473,29 +1413,11 @@
           <w:rPr>
             <w:rFonts w:ascii="Cambria Math" w:hAnsi="Cambria Math"/>
           </w:rPr>
-          <m:t>=-.</m:t>
-        </m:r>
-        <m:r>
-          <w:rPr>
-            <w:rFonts w:ascii="Cambria Math" w:hAnsi="Cambria Math"/>
-          </w:rPr>
-          <m:t>34942</m:t>
+          <m:t>=-.34942</m:t>
         </m:r>
       </m:oMath>
       <w:r>
-        <w:t>, t(1)=</w:t>
-      </w:r>
-      <w:r>
-        <w:t xml:space="preserve"> </w:t>
-      </w:r>
-      <w:r>
-        <w:t>3.</w:t>
-      </w:r>
-      <w:r>
-        <w:t>268</w:t>
-      </w:r>
-      <w:r>
-        <w:t>, p&lt;0.01.</w:t>
+        <w:t>, t(1)= 3.268, p&lt;0.01.</w:t>
       </w:r>
     </w:p>
     <w:p>
@@ -1545,16 +1467,10 @@
       </w:r>
       <w:proofErr w:type="gramEnd"/>
       <w:r>
-        <w:t xml:space="preserve">2,246)=8.674, p&lt;0.001.  </w:t>
-      </w:r>
-      <w:r>
-        <w:t>This is exactly what we saw in question 2c.</w:t>
-      </w:r>
-    </w:p>
-    <w:p>
-      <w:bookmarkStart w:id="0" w:name="_GoBack"/>
-      <w:bookmarkEnd w:id="0"/>
-    </w:p>
+        <w:t>2,246)=8.674, p&lt;0.001.  This is exactly what we saw in question 2c.</w:t>
+      </w:r>
+    </w:p>
+    <w:p/>
     <w:p>
       <w:pPr>
         <w:ind w:left="1440"/>
@@ -1593,6 +1509,157 @@
         <w:ind w:left="1440"/>
       </w:pPr>
     </w:p>
+    <w:tbl>
+      <w:tblPr>
+        <w:tblStyle w:val="TableGrid"/>
+        <w:tblW w:w="0" w:type="auto"/>
+        <w:tblInd w:w="1440" w:type="dxa"/>
+        <w:tblLook w:val="04A0" w:firstRow="1" w:lastRow="0" w:firstColumn="1" w:lastColumn="0" w:noHBand="0" w:noVBand="1"/>
+      </w:tblPr>
+      <w:tblGrid>
+        <w:gridCol w:w="2604"/>
+        <w:gridCol w:w="2406"/>
+        <w:gridCol w:w="2406"/>
+      </w:tblGrid>
+      <w:tr>
+        <w:tc>
+          <w:tcPr>
+            <w:tcW w:w="2952" w:type="dxa"/>
+          </w:tcPr>
+          <w:p>
+            <w:r>
+              <w:t>Party</w:t>
+            </w:r>
+          </w:p>
+        </w:tc>
+        <w:tc>
+          <w:tcPr>
+            <w:tcW w:w="2952" w:type="dxa"/>
+          </w:tcPr>
+          <w:p>
+            <w:r>
+              <w:t>C1</w:t>
+            </w:r>
+          </w:p>
+        </w:tc>
+        <w:tc>
+          <w:tcPr>
+            <w:tcW w:w="2952" w:type="dxa"/>
+          </w:tcPr>
+          <w:p>
+            <w:r>
+              <w:t>C2</w:t>
+            </w:r>
+          </w:p>
+        </w:tc>
+      </w:tr>
+      <w:tr>
+        <w:tc>
+          <w:tcPr>
+            <w:tcW w:w="2952" w:type="dxa"/>
+          </w:tcPr>
+          <w:p>
+            <w:r>
+              <w:t>Republican</w:t>
+            </w:r>
+          </w:p>
+        </w:tc>
+        <w:tc>
+          <w:tcPr>
+            <w:tcW w:w="2952" w:type="dxa"/>
+          </w:tcPr>
+          <w:p>
+            <w:r>
+              <w:t>-2/3</w:t>
+            </w:r>
+          </w:p>
+        </w:tc>
+        <w:tc>
+          <w:tcPr>
+            <w:tcW w:w="2952" w:type="dxa"/>
+          </w:tcPr>
+          <w:p>
+            <w:r>
+              <w:t>0</w:t>
+            </w:r>
+          </w:p>
+        </w:tc>
+      </w:tr>
+      <w:tr>
+        <w:tc>
+          <w:tcPr>
+            <w:tcW w:w="2952" w:type="dxa"/>
+          </w:tcPr>
+          <w:p>
+            <w:r>
+              <w:t>Democrat</w:t>
+            </w:r>
+          </w:p>
+        </w:tc>
+        <w:tc>
+          <w:tcPr>
+            <w:tcW w:w="2952" w:type="dxa"/>
+          </w:tcPr>
+          <w:p>
+            <w:r>
+              <w:t>1/3</w:t>
+            </w:r>
+          </w:p>
+        </w:tc>
+        <w:tc>
+          <w:tcPr>
+            <w:tcW w:w="2952" w:type="dxa"/>
+          </w:tcPr>
+          <w:p>
+            <w:r>
+              <w:t>1/2</w:t>
+            </w:r>
+          </w:p>
+        </w:tc>
+      </w:tr>
+      <w:tr>
+        <w:tc>
+          <w:tcPr>
+            <w:tcW w:w="2952" w:type="dxa"/>
+          </w:tcPr>
+          <w:p>
+            <w:r>
+              <w:t>Independent</w:t>
+            </w:r>
+          </w:p>
+        </w:tc>
+        <w:tc>
+          <w:tcPr>
+            <w:tcW w:w="2952" w:type="dxa"/>
+          </w:tcPr>
+          <w:p>
+            <w:r>
+              <w:t>1/3</w:t>
+            </w:r>
+          </w:p>
+        </w:tc>
+        <w:tc>
+          <w:tcPr>
+            <w:tcW w:w="2952" w:type="dxa"/>
+          </w:tcPr>
+          <w:p>
+            <w:r>
+              <w:t>-1/2</w:t>
+            </w:r>
+          </w:p>
+        </w:tc>
+      </w:tr>
+    </w:tbl>
+    <w:p>
+      <w:pPr>
+        <w:ind w:left="1440"/>
+      </w:pPr>
+    </w:p>
+    <w:p>
+      <w:pPr>
+        <w:ind w:left="1440"/>
+      </w:pPr>
+    </w:p>
     <w:p>
       <w:pPr>
         <w:numPr>
@@ -1607,7 +1674,32 @@
         <w:t>?  What quantities on the printout did you use to determine this?</w:t>
       </w:r>
     </w:p>
-    <w:p/>
+    <w:p>
+      <w:pPr>
+        <w:ind w:left="1440"/>
+      </w:pPr>
+    </w:p>
+    <w:p>
+      <w:pPr>
+        <w:ind w:left="1440"/>
+      </w:pPr>
+      <w:r>
+        <w:t xml:space="preserve">Democrats and Independents did NOT have significantly different average attitudes towards marijuana legalization, </w:t>
+      </w:r>
+      <w:proofErr w:type="gramStart"/>
+      <w:r>
+        <w:t>t(</w:t>
+      </w:r>
+      <w:proofErr w:type="gramEnd"/>
+      <w:r>
+        <w:t>1)=1.736, p=0.084.</w:t>
+      </w:r>
+    </w:p>
+    <w:p>
+      <w:pPr>
+        <w:ind w:left="720"/>
+      </w:pPr>
+    </w:p>
     <w:p>
       <w:pPr>
         <w:numPr>
@@ -1622,10 +1714,23 @@
         <w:t>?  What quantities on the printout did you use to determine this?</w:t>
       </w:r>
     </w:p>
+    <w:p/>
     <w:p>
       <w:pPr>
         <w:pStyle w:val="ListParagraph"/>
-      </w:pPr>
+        <w:ind w:left="1440"/>
+      </w:pPr>
+      <w:r>
+        <w:t xml:space="preserve">Democrats and Independents, as a group, did have a significantly more positive average opinion of marijuana legalization, </w:t>
+      </w:r>
+      <w:proofErr w:type="gramStart"/>
+      <w:r>
+        <w:t>t(</w:t>
+      </w:r>
+      <w:proofErr w:type="gramEnd"/>
+      <w:r>
+        <w:t>1)=3.77, p&lt;0.001.</w:t>
+      </w:r>
     </w:p>
     <w:p>
       <w:pPr>
@@ -1635,6 +1740,7 @@
         </w:numPr>
       </w:pPr>
       <w:r>
+        <w:lastRenderedPageBreak/>
         <w:t xml:space="preserve">What is the proportion of variation in attitudes toward legalization of marijuana explained by political party? Is the proportion the same as the result in 2(c)? </w:t>
       </w:r>
     </w:p>
@@ -1642,6 +1748,23 @@
       <w:pPr>
         <w:pStyle w:val="ListParagraph"/>
       </w:pPr>
+    </w:p>
+    <w:p>
+      <w:pPr>
+        <w:pStyle w:val="ListParagraph"/>
+        <w:ind w:left="1440"/>
+      </w:pPr>
+      <w:r>
+        <w:t xml:space="preserve">According to this model, political party explained approximately 6.6% of the variation in attitude toward marijuana, a statistically significant portion, </w:t>
+      </w:r>
+      <w:proofErr w:type="gramStart"/>
+      <w:r>
+        <w:t>F(</w:t>
+      </w:r>
+      <w:proofErr w:type="gramEnd"/>
+      <w:r>
+        <w:t xml:space="preserve">2/246)=8.674, p&lt;0.001. This is the same as in question 2(c). </w:t>
+      </w:r>
     </w:p>
     <w:p>
       <w:pPr>
@@ -1673,6 +1796,180 @@
       <w:r>
         <w:t xml:space="preserve"> What is the proportion of variation in attitudes toward legalization of marijuana explained by both age and political party?</w:t>
       </w:r>
+    </w:p>
+    <w:p/>
+    <w:p>
+      <w:pPr>
+        <w:ind w:left="720"/>
+      </w:pPr>
+      <w:r>
+        <w:t>The estimated regression equation for this model is</w:t>
+      </w:r>
+    </w:p>
+    <w:p>
+      <w:pPr>
+        <w:ind w:left="720"/>
+      </w:pPr>
+    </w:p>
+    <w:p>
+      <w:pPr>
+        <w:ind w:left="720"/>
+      </w:pPr>
+      <m:oMathPara>
+        <m:oMath>
+          <m:acc>
+            <m:accPr>
+              <m:ctrlPr>
+                <w:rPr>
+                  <w:rFonts w:ascii="Cambria Math" w:hAnsi="Cambria Math"/>
+                  <w:i/>
+                </w:rPr>
+              </m:ctrlPr>
+            </m:accPr>
+            <m:e>
+              <m:r>
+                <w:rPr>
+                  <w:rFonts w:ascii="Cambria Math" w:hAnsi="Cambria Math"/>
+                </w:rPr>
+                <m:t>Marijuana</m:t>
+              </m:r>
+            </m:e>
+          </m:acc>
+          <m:r>
+            <w:rPr>
+              <w:rFonts w:ascii="Cambria Math" w:hAnsi="Cambria Math"/>
+            </w:rPr>
+            <m:t>=</m:t>
+          </m:r>
+          <m:r>
+            <w:rPr>
+              <w:rFonts w:ascii="Cambria Math" w:hAnsi="Cambria Math"/>
+            </w:rPr>
+            <m:t>1.88+</m:t>
+          </m:r>
+          <m:d>
+            <m:dPr>
+              <m:ctrlPr>
+                <w:rPr>
+                  <w:rFonts w:ascii="Cambria Math" w:hAnsi="Cambria Math"/>
+                  <w:i/>
+                </w:rPr>
+              </m:ctrlPr>
+            </m:dPr>
+            <m:e>
+              <m:r>
+                <w:rPr>
+                  <w:rFonts w:ascii="Cambria Math" w:hAnsi="Cambria Math"/>
+                </w:rPr>
+                <m:t>0.66</m:t>
+              </m:r>
+            </m:e>
+          </m:d>
+          <m:r>
+            <w:rPr>
+              <w:rFonts w:ascii="Cambria Math" w:hAnsi="Cambria Math"/>
+            </w:rPr>
+            <m:t>+</m:t>
+          </m:r>
+          <m:d>
+            <m:dPr>
+              <m:ctrlPr>
+                <w:rPr>
+                  <w:rFonts w:ascii="Cambria Math" w:hAnsi="Cambria Math"/>
+                  <w:i/>
+                </w:rPr>
+              </m:ctrlPr>
+            </m:dPr>
+            <m:e>
+              <m:r>
+                <w:rPr>
+                  <w:rFonts w:ascii="Cambria Math" w:hAnsi="Cambria Math"/>
+                </w:rPr>
+                <m:t>0.35</m:t>
+              </m:r>
+            </m:e>
+          </m:d>
+          <m:r>
+            <w:rPr>
+              <w:rFonts w:ascii="Cambria Math" w:hAnsi="Cambria Math"/>
+            </w:rPr>
+            <m:t>IND+(0.01)AGE</m:t>
+          </m:r>
+        </m:oMath>
+      </m:oMathPara>
+    </w:p>
+    <w:p>
+      <w:pPr>
+        <w:ind w:left="720"/>
+      </w:pPr>
+    </w:p>
+    <w:p>
+      <w:pPr>
+        <w:ind w:left="720"/>
+      </w:pPr>
+      <w:r>
+        <w:t xml:space="preserve">This suggests that the average attitude toward marijuana legalization for Republicans of zero years of age is 1.88. This average is expected to increase by 0.66 for Democrats, holding age constant. The average for Independents is expected to be larger than the average for Republicans (of Age=0) by 0.35, holding age constant. The average for all groups is expected to increase by 0.01 for each year of life. </w:t>
+      </w:r>
+    </w:p>
+    <w:p>
+      <w:pPr>
+        <w:ind w:left="720"/>
+      </w:pPr>
+    </w:p>
+    <w:p>
+      <w:pPr>
+        <w:ind w:left="720"/>
+      </w:pPr>
+      <w:r>
+        <w:t xml:space="preserve">This model explains approximately 7.2% of the variation in attitude toward marijuana legalization, </w:t>
+      </w:r>
+      <m:oMath>
+        <m:sSup>
+          <m:sSupPr>
+            <m:ctrlPr>
+              <w:rPr>
+                <w:rFonts w:ascii="Cambria Math" w:hAnsi="Cambria Math"/>
+                <w:i/>
+              </w:rPr>
+            </m:ctrlPr>
+          </m:sSupPr>
+          <m:e>
+            <m:r>
+              <w:rPr>
+                <w:rFonts w:ascii="Cambria Math" w:hAnsi="Cambria Math"/>
+              </w:rPr>
+              <m:t>R</m:t>
+            </m:r>
+          </m:e>
+          <m:sup>
+            <m:r>
+              <w:rPr>
+                <w:rFonts w:ascii="Cambria Math" w:hAnsi="Cambria Math"/>
+              </w:rPr>
+              <m:t>2</m:t>
+            </m:r>
+          </m:sup>
+        </m:sSup>
+        <m:r>
+          <w:rPr>
+            <w:rFonts w:ascii="Cambria Math" w:hAnsi="Cambria Math"/>
+          </w:rPr>
+          <m:t>=0.0718,</m:t>
+        </m:r>
+      </m:oMath>
+      <w:r>
+        <w:t xml:space="preserve"> a statistically significant proportion, </w:t>
+      </w:r>
+      <w:proofErr w:type="gramStart"/>
+      <w:r>
+        <w:t>F(</w:t>
+      </w:r>
+      <w:proofErr w:type="gramEnd"/>
+      <w:r>
+        <w:t xml:space="preserve">3,245)=6.316, p&lt;0.001. </w:t>
+      </w:r>
+      <w:bookmarkStart w:id="0" w:name="_GoBack"/>
+      <w:bookmarkEnd w:id="0"/>
     </w:p>
     <w:sectPr>
       <w:pgSz w:w="12240" w:h="15840"/>
@@ -1714,7 +2011,7 @@
         <w:ind w:left="1440" w:hanging="360"/>
       </w:pPr>
     </w:lvl>
-    <w:lvl w:ilvl="2" w:tplc="0409001B" w:tentative="1">
+    <w:lvl w:ilvl="2" w:tplc="0409001B">
       <w:start w:val="1"/>
       <w:numFmt w:val="lowerRoman"/>
       <w:lvlText w:val="%3."/>
@@ -1965,11 +2262,15 @@
   </w:style>
   <w:style w:type="character" w:default="1" w:styleId="DefaultParagraphFont">
     <w:name w:val="Default Paragraph Font"/>
+    <w:uiPriority w:val="1"/>
     <w:semiHidden/>
+    <w:unhideWhenUsed/>
   </w:style>
   <w:style w:type="table" w:default="1" w:styleId="TableNormal">
     <w:name w:val="Normal Table"/>
+    <w:uiPriority w:val="99"/>
     <w:semiHidden/>
+    <w:unhideWhenUsed/>
     <w:tblPr>
       <w:tblInd w:w="0" w:type="dxa"/>
       <w:tblCellMar>
@@ -1982,7 +2283,9 @@
   </w:style>
   <w:style w:type="numbering" w:default="1" w:styleId="NoList">
     <w:name w:val="No List"/>
+    <w:uiPriority w:val="99"/>
     <w:semiHidden/>
+    <w:unhideWhenUsed/>
   </w:style>
   <w:style w:type="paragraph" w:styleId="ListParagraph">
     <w:name w:val="List Paragraph"/>
@@ -2227,11 +2530,15 @@
   </w:style>
   <w:style w:type="character" w:default="1" w:styleId="DefaultParagraphFont">
     <w:name w:val="Default Paragraph Font"/>
+    <w:uiPriority w:val="1"/>
     <w:semiHidden/>
+    <w:unhideWhenUsed/>
   </w:style>
   <w:style w:type="table" w:default="1" w:styleId="TableNormal">
     <w:name w:val="Normal Table"/>
+    <w:uiPriority w:val="99"/>
     <w:semiHidden/>
+    <w:unhideWhenUsed/>
     <w:tblPr>
       <w:tblInd w:w="0" w:type="dxa"/>
       <w:tblCellMar>
@@ -2244,7 +2551,9 @@
   </w:style>
   <w:style w:type="numbering" w:default="1" w:styleId="NoList">
     <w:name w:val="No List"/>
+    <w:uiPriority w:val="99"/>
     <w:semiHidden/>
+    <w:unhideWhenUsed/>
   </w:style>
   <w:style w:type="paragraph" w:styleId="ListParagraph">
     <w:name w:val="List Paragraph"/>

</xml_diff>